<commit_message>
Adding Practice Project 3
</commit_message>
<xml_diff>
--- a/Phase2/Practice Projects/p2_ProductDataRetrieval/Screenshots.docx
+++ b/Phase2/Practice Projects/p2_ProductDataRetrieval/Screenshots.docx
@@ -355,92 +355,12 @@
           <w:szCs w:val="24"/>
         </w:rPr>
       </w:pPr>
-    </w:p>
-    <w:p>
-      <w:pPr>
-        <w:pStyle w:val="ListParagraph"/>
-        <w:rPr>
-          <w:sz w:val="24"/>
-          <w:szCs w:val="24"/>
-        </w:rPr>
-      </w:pPr>
-    </w:p>
-    <w:p>
-      <w:pPr>
-        <w:pStyle w:val="ListParagraph"/>
-        <w:rPr>
-          <w:sz w:val="24"/>
-          <w:szCs w:val="24"/>
-        </w:rPr>
-      </w:pPr>
-    </w:p>
-    <w:p>
-      <w:pPr>
-        <w:pStyle w:val="ListParagraph"/>
-        <w:rPr>
-          <w:sz w:val="24"/>
-          <w:szCs w:val="24"/>
-        </w:rPr>
-      </w:pPr>
-    </w:p>
-    <w:p>
-      <w:pPr>
-        <w:pStyle w:val="ListParagraph"/>
-        <w:rPr>
-          <w:sz w:val="24"/>
-          <w:szCs w:val="24"/>
-        </w:rPr>
-      </w:pPr>
-    </w:p>
-    <w:p>
-      <w:pPr>
-        <w:pStyle w:val="ListParagraph"/>
-        <w:rPr>
-          <w:sz w:val="24"/>
-          <w:szCs w:val="24"/>
-        </w:rPr>
-      </w:pPr>
-    </w:p>
-    <w:p>
-      <w:pPr>
-        <w:pStyle w:val="ListParagraph"/>
-        <w:rPr>
-          <w:sz w:val="24"/>
-          <w:szCs w:val="24"/>
-        </w:rPr>
-      </w:pPr>
-    </w:p>
-    <w:p>
-      <w:pPr>
-        <w:pStyle w:val="ListParagraph"/>
-        <w:rPr>
-          <w:sz w:val="24"/>
-          <w:szCs w:val="24"/>
-        </w:rPr>
-      </w:pPr>
-    </w:p>
-    <w:p>
-      <w:pPr>
-        <w:pStyle w:val="ListParagraph"/>
-        <w:rPr>
-          <w:sz w:val="24"/>
-          <w:szCs w:val="24"/>
-        </w:rPr>
-      </w:pPr>
-    </w:p>
-    <w:p>
-      <w:pPr>
-        <w:pStyle w:val="ListParagraph"/>
-        <w:rPr>
-          <w:sz w:val="24"/>
-          <w:szCs w:val="24"/>
-        </w:rPr>
-      </w:pPr>
-      <w:r>
-        <w:rPr>
-          <w:sz w:val="24"/>
-          <w:szCs w:val="24"/>
-        </w:rPr>
+      <w:r>
+        <w:rPr>
+          <w:sz w:val="24"/>
+          <w:szCs w:val="24"/>
+        </w:rPr>
+        <w:lastRenderedPageBreak/>
         <w:t>Output 2:</w:t>
       </w:r>
     </w:p>
@@ -468,9 +388,9 @@
           <w:szCs w:val="24"/>
         </w:rPr>
         <w:drawing>
-          <wp:inline distT="0" distB="0" distL="0" distR="0" wp14:anchorId="0992E308" wp14:editId="631C5956">
-            <wp:extent cx="6645910" cy="3537585"/>
-            <wp:effectExtent l="0" t="0" r="2540" b="5715"/>
+          <wp:inline distT="0" distB="0" distL="0" distR="0" wp14:anchorId="0992E308" wp14:editId="279BEBA7">
+            <wp:extent cx="6388100" cy="3537585"/>
+            <wp:effectExtent l="0" t="0" r="0" b="5715"/>
             <wp:docPr id="8" name="Picture 8"/>
             <wp:cNvGraphicFramePr>
               <a:graphicFrameLocks xmlns:a="http://schemas.openxmlformats.org/drawingml/2006/main" noChangeAspect="1"/>
@@ -497,7 +417,7 @@
                   <pic:spPr>
                     <a:xfrm>
                       <a:off x="0" y="0"/>
-                      <a:ext cx="6645910" cy="3537585"/>
+                      <a:ext cx="6388100" cy="3537585"/>
                     </a:xfrm>
                     <a:prstGeom prst="rect">
                       <a:avLst/>
@@ -529,17 +449,162 @@
     </w:p>
     <w:p>
       <w:pPr>
-        <w:pStyle w:val="ListParagraph"/>
-        <w:rPr>
-          <w:sz w:val="24"/>
-          <w:szCs w:val="24"/>
-        </w:rPr>
-      </w:pPr>
-      <w:r>
-        <w:rPr>
-          <w:sz w:val="24"/>
-          <w:szCs w:val="24"/>
-        </w:rPr>
+        <w:rPr>
+          <w:sz w:val="24"/>
+          <w:szCs w:val="24"/>
+        </w:rPr>
+      </w:pPr>
+    </w:p>
+    <w:p>
+      <w:pPr>
+        <w:rPr>
+          <w:sz w:val="24"/>
+          <w:szCs w:val="24"/>
+        </w:rPr>
+      </w:pPr>
+    </w:p>
+    <w:p>
+      <w:pPr>
+        <w:rPr>
+          <w:sz w:val="24"/>
+          <w:szCs w:val="24"/>
+        </w:rPr>
+      </w:pPr>
+    </w:p>
+    <w:p>
+      <w:pPr>
+        <w:rPr>
+          <w:sz w:val="24"/>
+          <w:szCs w:val="24"/>
+        </w:rPr>
+      </w:pPr>
+    </w:p>
+    <w:p>
+      <w:pPr>
+        <w:rPr>
+          <w:sz w:val="24"/>
+          <w:szCs w:val="24"/>
+        </w:rPr>
+      </w:pPr>
+    </w:p>
+    <w:p>
+      <w:pPr>
+        <w:rPr>
+          <w:sz w:val="24"/>
+          <w:szCs w:val="24"/>
+        </w:rPr>
+      </w:pPr>
+    </w:p>
+    <w:p>
+      <w:pPr>
+        <w:rPr>
+          <w:sz w:val="24"/>
+          <w:szCs w:val="24"/>
+        </w:rPr>
+      </w:pPr>
+    </w:p>
+    <w:p>
+      <w:pPr>
+        <w:rPr>
+          <w:sz w:val="24"/>
+          <w:szCs w:val="24"/>
+        </w:rPr>
+      </w:pPr>
+    </w:p>
+    <w:p>
+      <w:pPr>
+        <w:rPr>
+          <w:sz w:val="24"/>
+          <w:szCs w:val="24"/>
+        </w:rPr>
+      </w:pPr>
+    </w:p>
+    <w:p>
+      <w:pPr>
+        <w:rPr>
+          <w:sz w:val="24"/>
+          <w:szCs w:val="24"/>
+        </w:rPr>
+      </w:pPr>
+    </w:p>
+    <w:p>
+      <w:pPr>
+        <w:rPr>
+          <w:sz w:val="24"/>
+          <w:szCs w:val="24"/>
+        </w:rPr>
+      </w:pPr>
+    </w:p>
+    <w:p>
+      <w:pPr>
+        <w:rPr>
+          <w:sz w:val="24"/>
+          <w:szCs w:val="24"/>
+        </w:rPr>
+      </w:pPr>
+    </w:p>
+    <w:p>
+      <w:pPr>
+        <w:rPr>
+          <w:sz w:val="24"/>
+          <w:szCs w:val="24"/>
+        </w:rPr>
+      </w:pPr>
+    </w:p>
+    <w:p>
+      <w:pPr>
+        <w:rPr>
+          <w:sz w:val="24"/>
+          <w:szCs w:val="24"/>
+        </w:rPr>
+      </w:pPr>
+    </w:p>
+    <w:p>
+      <w:pPr>
+        <w:rPr>
+          <w:sz w:val="24"/>
+          <w:szCs w:val="24"/>
+        </w:rPr>
+      </w:pPr>
+    </w:p>
+    <w:p>
+      <w:pPr>
+        <w:rPr>
+          <w:sz w:val="24"/>
+          <w:szCs w:val="24"/>
+        </w:rPr>
+      </w:pPr>
+    </w:p>
+    <w:p>
+      <w:pPr>
+        <w:rPr>
+          <w:sz w:val="24"/>
+          <w:szCs w:val="24"/>
+        </w:rPr>
+      </w:pPr>
+    </w:p>
+    <w:p>
+      <w:pPr>
+        <w:rPr>
+          <w:sz w:val="24"/>
+          <w:szCs w:val="24"/>
+        </w:rPr>
+      </w:pPr>
+    </w:p>
+    <w:p>
+      <w:pPr>
+        <w:pStyle w:val="ListParagraph"/>
+        <w:rPr>
+          <w:sz w:val="24"/>
+          <w:szCs w:val="24"/>
+        </w:rPr>
+      </w:pPr>
+      <w:r>
+        <w:rPr>
+          <w:sz w:val="24"/>
+          <w:szCs w:val="24"/>
+        </w:rPr>
+        <w:lastRenderedPageBreak/>
         <w:t>Git:</w:t>
       </w:r>
     </w:p>
@@ -566,6 +631,54 @@
         <w:pStyle w:val="ListParagraph"/>
         <w:jc w:val="both"/>
       </w:pPr>
+      <w:r>
+        <w:rPr>
+          <w:noProof/>
+          <w:sz w:val="24"/>
+          <w:szCs w:val="24"/>
+        </w:rPr>
+        <w:drawing>
+          <wp:inline distT="0" distB="0" distL="0" distR="0" wp14:anchorId="734A03DA" wp14:editId="14B3F776">
+            <wp:extent cx="6373819" cy="8331200"/>
+            <wp:effectExtent l="0" t="0" r="8255" b="0"/>
+            <wp:docPr id="1" name="Picture 1"/>
+            <wp:cNvGraphicFramePr>
+              <a:graphicFrameLocks xmlns:a="http://schemas.openxmlformats.org/drawingml/2006/main" noChangeAspect="1"/>
+            </wp:cNvGraphicFramePr>
+            <a:graphic xmlns:a="http://schemas.openxmlformats.org/drawingml/2006/main">
+              <a:graphicData uri="http://schemas.openxmlformats.org/drawingml/2006/picture">
+                <pic:pic xmlns:pic="http://schemas.openxmlformats.org/drawingml/2006/picture">
+                  <pic:nvPicPr>
+                    <pic:cNvPr id="1" name="Picture 1"/>
+                    <pic:cNvPicPr/>
+                  </pic:nvPicPr>
+                  <pic:blipFill>
+                    <a:blip r:embed="rId8">
+                      <a:extLst>
+                        <a:ext uri="{28A0092B-C50C-407E-A947-70E740481C1C}">
+                          <a14:useLocalDpi xmlns:a14="http://schemas.microsoft.com/office/drawing/2010/main" val="0"/>
+                        </a:ext>
+                      </a:extLst>
+                    </a:blip>
+                    <a:stretch>
+                      <a:fillRect/>
+                    </a:stretch>
+                  </pic:blipFill>
+                  <pic:spPr>
+                    <a:xfrm>
+                      <a:off x="0" y="0"/>
+                      <a:ext cx="6382700" cy="8342809"/>
+                    </a:xfrm>
+                    <a:prstGeom prst="rect">
+                      <a:avLst/>
+                    </a:prstGeom>
+                  </pic:spPr>
+                </pic:pic>
+              </a:graphicData>
+            </a:graphic>
+          </wp:inline>
+        </w:drawing>
+      </w:r>
     </w:p>
     <w:sectPr>
       <w:pgSz w:w="11906" w:h="16838"/>

</xml_diff>